<commit_message>
Versão do projeto enviada
</commit_message>
<xml_diff>
--- a/Relatório_projeto_grupo.docx
+++ b/Relatório_projeto_grupo.docx
@@ -1022,9 +1022,6 @@
     <w:p/>
     <w:p/>
     <w:p/>
-    <w:p/>
-    <w:p/>
-    <w:p/>
     <w:p>
       <w:pPr>
         <w:pStyle w:val="Ttulo1"/>
@@ -1037,6 +1034,7 @@
         <w:rPr>
           <w:color w:val="5B9BD5" w:themeColor="accent5"/>
         </w:rPr>
+        <w:lastRenderedPageBreak/>
         <w:t>Introdução</w:t>
       </w:r>
       <w:bookmarkEnd w:id="0"/>
@@ -1052,6 +1050,8 @@
         <w:t>O programa deverá permitir ao utilizador diversas operações, nomeadamente: registar, editar, eliminar, pesquisar e listar por ordem crescente.</w:t>
       </w:r>
     </w:p>
+    <w:p/>
+    <w:p/>
     <w:p/>
     <w:p/>
     <w:p/>
@@ -1420,40 +1420,13 @@
     </w:p>
     <w:p>
       <w:r>
-        <w:t xml:space="preserve">Após mostrar os dados do registo, é pedido ao utilizador que decida se pretende </w:t>
-      </w:r>
-      <w:r>
-        <w:t>eliminar</w:t>
-      </w:r>
-      <w:r>
-        <w:t xml:space="preserve"> o mesmo ou não</w:t>
+        <w:t>Após mostrar os dados do registo, é pedido ao utilizador que decida se pretende eliminar o mesmo ou não</w:t>
       </w:r>
       <w:r>
         <w:t>;</w:t>
       </w:r>
       <w:r>
-        <w:t xml:space="preserve"> </w:t>
-      </w:r>
-      <w:r>
-        <w:t xml:space="preserve">se não pretender </w:t>
-      </w:r>
-      <w:r>
-        <w:t>eliminar o registo</w:t>
-      </w:r>
-      <w:r>
-        <w:t xml:space="preserve">, o mesmo é redirecionado para o menu. Caso o utilizador decida que pretende </w:t>
-      </w:r>
-      <w:r>
-        <w:t>eliminar</w:t>
-      </w:r>
-      <w:r>
-        <w:t xml:space="preserve"> o ficheiro selecionado,</w:t>
-      </w:r>
-      <w:r>
-        <w:t xml:space="preserve"> o mesmo é, então, eliminado da lista</w:t>
-      </w:r>
-      <w:r>
-        <w:t>.</w:t>
+        <w:t xml:space="preserve"> se não pretender eliminar o registo, o mesmo é redirecionado para o menu. Caso o utilizador decida que pretende eliminar o ficheiro selecionado, o mesmo é, então, eliminado da lista.</w:t>
       </w:r>
     </w:p>
     <w:p/>
@@ -1482,13 +1455,7 @@
     <w:p/>
     <w:p>
       <w:r>
-        <w:t xml:space="preserve">Esta opção serve para </w:t>
-      </w:r>
-      <w:r>
-        <w:t>pesquisar</w:t>
-      </w:r>
-      <w:r>
-        <w:t xml:space="preserve"> um registo existente na base de dados, de um aluno.</w:t>
+        <w:t>Esta opção serve para pesquisar um registo existente na base de dados, de um aluno.</w:t>
       </w:r>
     </w:p>
     <w:p>
@@ -1510,13 +1477,7 @@
       </w:r>
       <w:proofErr w:type="gramEnd"/>
       <w:r>
-        <w:t xml:space="preserve">)” </w:t>
-      </w:r>
-      <w:r>
-        <w:t>e “pesquisar()”,</w:t>
-      </w:r>
-      <w:r>
-        <w:t xml:space="preserve"> que têm a utilidade referida anteriormente.</w:t>
+        <w:t>)” e “pesquisar()”, que têm a utilidade referida anteriormente.</w:t>
       </w:r>
     </w:p>
     <w:p>
@@ -1701,9 +1662,26 @@
       </w:r>
     </w:p>
     <w:p/>
-    <w:p/>
-    <w:p/>
-    <w:p/>
+    <w:p>
+      <w:pPr>
+        <w:rPr>
+          <w:b/>
+          <w:bCs/>
+        </w:rPr>
+      </w:pPr>
+      <w:r>
+        <w:rPr>
+          <w:b/>
+          <w:bCs/>
+        </w:rPr>
+        <w:t>NOTA:</w:t>
+      </w:r>
+    </w:p>
+    <w:p>
+      <w:r>
+        <w:t>Devido a dificuldades na leitura do ficheiro em disco não conseguimos executar o programa com uma simulação de registos pré-existentes.</w:t>
+      </w:r>
+    </w:p>
     <w:p/>
     <w:p/>
     <w:p/>
@@ -1734,10 +1712,33 @@
     <w:p/>
     <w:p>
       <w:r>
-        <w:t xml:space="preserve">Ao concluirmos o programa, </w:t>
-      </w:r>
-    </w:p>
-    <w:p/>
+        <w:t xml:space="preserve">Ao concluirmos o </w:t>
+      </w:r>
+      <w:r>
+        <w:t>desenvolvimento</w:t>
+      </w:r>
+      <w:r>
+        <w:t xml:space="preserve"> do</w:t>
+      </w:r>
+      <w:r>
+        <w:t xml:space="preserve"> </w:t>
+      </w:r>
+      <w:r>
+        <w:t xml:space="preserve">programa, </w:t>
+      </w:r>
+      <w:r>
+        <w:t xml:space="preserve">foi-nos possível aplicar os conhecimentos dados em aula </w:t>
+      </w:r>
+      <w:r>
+        <w:t xml:space="preserve">sobre a matéria de Listas Ligadas </w:t>
+      </w:r>
+      <w:r>
+        <w:t>e aprofundar os conhecimentos na linguagem C</w:t>
+      </w:r>
+      <w:r>
+        <w:t>.</w:t>
+      </w:r>
+    </w:p>
     <w:p/>
     <w:p/>
     <w:p/>

</xml_diff>